<commit_message>
Upload Lab3 & Update Lab2
</commit_message>
<xml_diff>
--- a/Lab 2.docx
+++ b/Lab 2.docx
@@ -965,27 +965,7 @@
           </w:p>
           <w:p>
             <w:pPr>
-              <w:rPr>
-                <w:rFonts w:asciiTheme="majorBidi" w:hAnsiTheme="majorBidi" w:cstheme="majorBidi"/>
-                <w:sz w:val="24"/>
-                <w:szCs w:val="24"/>
-              </w:rPr>
-            </w:pPr>
-          </w:p>
-        </w:tc>
-      </w:tr>
-      <w:tr>
-        <w:tc>
-          <w:tcPr>
-            <w:tcW w:w="9350" w:type="dxa"/>
-          </w:tcPr>
-          <w:p>
-            <w:pPr>
-              <w:pStyle w:val="ListParagraph"/>
-              <w:numPr>
-                <w:ilvl w:val="0"/>
-                <w:numId w:val="1"/>
-              </w:numPr>
+              <w:pStyle w:val="ListParagraph"/>
               <w:rPr>
                 <w:rFonts w:asciiTheme="majorBidi" w:hAnsiTheme="majorBidi" w:cstheme="majorBidi"/>
                 <w:sz w:val="24"/>
@@ -1007,10 +987,10 @@
                 <w:noProof/>
               </w:rPr>
               <w:drawing>
-                <wp:inline distT="0" distB="0" distL="0" distR="0" wp14:anchorId="2D4BEE77" wp14:editId="55081C01">
-                  <wp:extent cx="2895600" cy="247650"/>
+                <wp:inline distT="0" distB="0" distL="0" distR="0" wp14:anchorId="34357BDD" wp14:editId="02DDA4BB">
+                  <wp:extent cx="3943350" cy="838200"/>
                   <wp:effectExtent l="0" t="0" r="0" b="0"/>
-                  <wp:docPr id="11" name="Picture 11"/>
+                  <wp:docPr id="7" name="Picture 7"/>
                   <wp:cNvGraphicFramePr>
                     <a:graphicFrameLocks xmlns:a="http://schemas.openxmlformats.org/drawingml/2006/main" noChangeAspect="1"/>
                   </wp:cNvGraphicFramePr>
@@ -1030,7 +1010,7 @@
                         <pic:spPr>
                           <a:xfrm>
                             <a:off x="0" y="0"/>
-                            <a:ext cx="2895600" cy="247650"/>
+                            <a:ext cx="3943350" cy="838200"/>
                           </a:xfrm>
                           <a:prstGeom prst="rect">
                             <a:avLst/>
@@ -1045,7 +1025,27 @@
           </w:p>
           <w:p>
             <w:pPr>
-              <w:pStyle w:val="ListParagraph"/>
+              <w:rPr>
+                <w:rFonts w:asciiTheme="majorBidi" w:hAnsiTheme="majorBidi" w:cstheme="majorBidi"/>
+                <w:sz w:val="24"/>
+                <w:szCs w:val="24"/>
+              </w:rPr>
+            </w:pPr>
+          </w:p>
+        </w:tc>
+      </w:tr>
+      <w:tr>
+        <w:tc>
+          <w:tcPr>
+            <w:tcW w:w="9350" w:type="dxa"/>
+          </w:tcPr>
+          <w:p>
+            <w:pPr>
+              <w:pStyle w:val="ListParagraph"/>
+              <w:numPr>
+                <w:ilvl w:val="0"/>
+                <w:numId w:val="1"/>
+              </w:numPr>
               <w:rPr>
                 <w:rFonts w:asciiTheme="majorBidi" w:hAnsiTheme="majorBidi" w:cstheme="majorBidi"/>
                 <w:sz w:val="24"/>
@@ -1067,10 +1067,10 @@
                 <w:noProof/>
               </w:rPr>
               <w:drawing>
-                <wp:inline distT="0" distB="0" distL="0" distR="0" wp14:anchorId="3D0124CA" wp14:editId="6FED30AC">
-                  <wp:extent cx="2466975" cy="1485900"/>
-                  <wp:effectExtent l="0" t="0" r="9525" b="0"/>
-                  <wp:docPr id="12" name="Picture 12"/>
+                <wp:inline distT="0" distB="0" distL="0" distR="0" wp14:anchorId="2D4BEE77" wp14:editId="55081C01">
+                  <wp:extent cx="2895600" cy="247650"/>
+                  <wp:effectExtent l="0" t="0" r="0" b="0"/>
+                  <wp:docPr id="11" name="Picture 11"/>
                   <wp:cNvGraphicFramePr>
                     <a:graphicFrameLocks xmlns:a="http://schemas.openxmlformats.org/drawingml/2006/main" noChangeAspect="1"/>
                   </wp:cNvGraphicFramePr>
@@ -1090,7 +1090,7 @@
                         <pic:spPr>
                           <a:xfrm>
                             <a:off x="0" y="0"/>
-                            <a:ext cx="2466975" cy="1485900"/>
+                            <a:ext cx="2895600" cy="247650"/>
                           </a:xfrm>
                           <a:prstGeom prst="rect">
                             <a:avLst/>
@@ -1126,12 +1126,11 @@
               <w:rPr>
                 <w:noProof/>
               </w:rPr>
-              <w:lastRenderedPageBreak/>
               <w:drawing>
-                <wp:inline distT="0" distB="0" distL="0" distR="0" wp14:anchorId="2B96A6B4" wp14:editId="4D86201B">
-                  <wp:extent cx="5505450" cy="2438400"/>
-                  <wp:effectExtent l="0" t="0" r="0" b="0"/>
-                  <wp:docPr id="13" name="Picture 13"/>
+                <wp:inline distT="0" distB="0" distL="0" distR="0" wp14:anchorId="3D0124CA" wp14:editId="6FED30AC">
+                  <wp:extent cx="2466975" cy="1485900"/>
+                  <wp:effectExtent l="0" t="0" r="9525" b="0"/>
+                  <wp:docPr id="12" name="Picture 12"/>
                   <wp:cNvGraphicFramePr>
                     <a:graphicFrameLocks xmlns:a="http://schemas.openxmlformats.org/drawingml/2006/main" noChangeAspect="1"/>
                   </wp:cNvGraphicFramePr>
@@ -1151,7 +1150,7 @@
                         <pic:spPr>
                           <a:xfrm>
                             <a:off x="0" y="0"/>
-                            <a:ext cx="5505450" cy="2438400"/>
+                            <a:ext cx="2466975" cy="1485900"/>
                           </a:xfrm>
                           <a:prstGeom prst="rect">
                             <a:avLst/>
@@ -1174,27 +1173,6 @@
               </w:rPr>
             </w:pPr>
           </w:p>
-        </w:tc>
-      </w:tr>
-      <w:tr>
-        <w:tc>
-          <w:tcPr>
-            <w:tcW w:w="9350" w:type="dxa"/>
-          </w:tcPr>
-          <w:p>
-            <w:pPr>
-              <w:pStyle w:val="ListParagraph"/>
-              <w:numPr>
-                <w:ilvl w:val="0"/>
-                <w:numId w:val="1"/>
-              </w:numPr>
-              <w:rPr>
-                <w:rFonts w:asciiTheme="majorBidi" w:hAnsiTheme="majorBidi" w:cstheme="majorBidi"/>
-                <w:sz w:val="24"/>
-                <w:szCs w:val="24"/>
-              </w:rPr>
-            </w:pPr>
-          </w:p>
           <w:p>
             <w:pPr>
               <w:pStyle w:val="ListParagraph"/>
@@ -1208,11 +1186,12 @@
               <w:rPr>
                 <w:noProof/>
               </w:rPr>
+              <w:lastRenderedPageBreak/>
               <w:drawing>
-                <wp:inline distT="0" distB="0" distL="0" distR="0" wp14:anchorId="75FB2BFB" wp14:editId="3FD32BD4">
-                  <wp:extent cx="2628900" cy="4867275"/>
-                  <wp:effectExtent l="0" t="0" r="0" b="9525"/>
-                  <wp:docPr id="2" name="Picture 2"/>
+                <wp:inline distT="0" distB="0" distL="0" distR="0" wp14:anchorId="2B96A6B4" wp14:editId="4D86201B">
+                  <wp:extent cx="5505450" cy="2438400"/>
+                  <wp:effectExtent l="0" t="0" r="0" b="0"/>
+                  <wp:docPr id="13" name="Picture 13"/>
                   <wp:cNvGraphicFramePr>
                     <a:graphicFrameLocks xmlns:a="http://schemas.openxmlformats.org/drawingml/2006/main" noChangeAspect="1"/>
                   </wp:cNvGraphicFramePr>
@@ -1232,6 +1211,87 @@
                         <pic:spPr>
                           <a:xfrm>
                             <a:off x="0" y="0"/>
+                            <a:ext cx="5505450" cy="2438400"/>
+                          </a:xfrm>
+                          <a:prstGeom prst="rect">
+                            <a:avLst/>
+                          </a:prstGeom>
+                        </pic:spPr>
+                      </pic:pic>
+                    </a:graphicData>
+                  </a:graphic>
+                </wp:inline>
+              </w:drawing>
+            </w:r>
+          </w:p>
+          <w:p>
+            <w:pPr>
+              <w:pStyle w:val="ListParagraph"/>
+              <w:rPr>
+                <w:rFonts w:asciiTheme="majorBidi" w:hAnsiTheme="majorBidi" w:cstheme="majorBidi"/>
+                <w:sz w:val="24"/>
+                <w:szCs w:val="24"/>
+              </w:rPr>
+            </w:pPr>
+          </w:p>
+        </w:tc>
+      </w:tr>
+      <w:tr>
+        <w:tc>
+          <w:tcPr>
+            <w:tcW w:w="9350" w:type="dxa"/>
+          </w:tcPr>
+          <w:p>
+            <w:pPr>
+              <w:pStyle w:val="ListParagraph"/>
+              <w:numPr>
+                <w:ilvl w:val="0"/>
+                <w:numId w:val="1"/>
+              </w:numPr>
+              <w:rPr>
+                <w:rFonts w:asciiTheme="majorBidi" w:hAnsiTheme="majorBidi" w:cstheme="majorBidi"/>
+                <w:sz w:val="24"/>
+                <w:szCs w:val="24"/>
+              </w:rPr>
+            </w:pPr>
+          </w:p>
+          <w:p>
+            <w:pPr>
+              <w:pStyle w:val="ListParagraph"/>
+              <w:rPr>
+                <w:rFonts w:asciiTheme="majorBidi" w:hAnsiTheme="majorBidi" w:cstheme="majorBidi"/>
+                <w:sz w:val="24"/>
+                <w:szCs w:val="24"/>
+              </w:rPr>
+            </w:pPr>
+            <w:r>
+              <w:rPr>
+                <w:noProof/>
+              </w:rPr>
+              <w:drawing>
+                <wp:inline distT="0" distB="0" distL="0" distR="0" wp14:anchorId="75FB2BFB" wp14:editId="3FD32BD4">
+                  <wp:extent cx="2628900" cy="4867275"/>
+                  <wp:effectExtent l="0" t="0" r="0" b="9525"/>
+                  <wp:docPr id="2" name="Picture 2"/>
+                  <wp:cNvGraphicFramePr>
+                    <a:graphicFrameLocks xmlns:a="http://schemas.openxmlformats.org/drawingml/2006/main" noChangeAspect="1"/>
+                  </wp:cNvGraphicFramePr>
+                  <a:graphic xmlns:a="http://schemas.openxmlformats.org/drawingml/2006/main">
+                    <a:graphicData uri="http://schemas.openxmlformats.org/drawingml/2006/picture">
+                      <pic:pic xmlns:pic="http://schemas.openxmlformats.org/drawingml/2006/picture">
+                        <pic:nvPicPr>
+                          <pic:cNvPr id="1" name=""/>
+                          <pic:cNvPicPr/>
+                        </pic:nvPicPr>
+                        <pic:blipFill>
+                          <a:blip r:embed="rId22"/>
+                          <a:stretch>
+                            <a:fillRect/>
+                          </a:stretch>
+                        </pic:blipFill>
+                        <pic:spPr>
+                          <a:xfrm>
+                            <a:off x="0" y="0"/>
                             <a:ext cx="2628900" cy="4867275"/>
                           </a:xfrm>
                           <a:prstGeom prst="rect">
@@ -1293,7 +1353,7 @@
                           <pic:cNvPicPr/>
                         </pic:nvPicPr>
                         <pic:blipFill rotWithShape="1">
-                          <a:blip r:embed="rId22"/>
+                          <a:blip r:embed="rId23"/>
                           <a:srcRect b="16626"/>
                           <a:stretch/>
                         </pic:blipFill>
@@ -1324,6 +1384,48 @@
           <w:p>
             <w:pPr>
               <w:pStyle w:val="ListParagraph"/>
+              <w:rPr>
+                <w:rFonts w:asciiTheme="majorBidi" w:hAnsiTheme="majorBidi" w:cstheme="majorBidi"/>
+                <w:sz w:val="24"/>
+                <w:szCs w:val="24"/>
+              </w:rPr>
+            </w:pPr>
+          </w:p>
+        </w:tc>
+      </w:tr>
+      <w:tr>
+        <w:tc>
+          <w:tcPr>
+            <w:tcW w:w="9350" w:type="dxa"/>
+          </w:tcPr>
+          <w:p>
+            <w:pPr>
+              <w:pStyle w:val="ListParagraph"/>
+              <w:numPr>
+                <w:ilvl w:val="0"/>
+                <w:numId w:val="1"/>
+              </w:numPr>
+              <w:rPr>
+                <w:rFonts w:asciiTheme="majorBidi" w:hAnsiTheme="majorBidi" w:cstheme="majorBidi"/>
+                <w:sz w:val="24"/>
+                <w:szCs w:val="24"/>
+              </w:rPr>
+            </w:pPr>
+          </w:p>
+        </w:tc>
+      </w:tr>
+      <w:tr>
+        <w:tc>
+          <w:tcPr>
+            <w:tcW w:w="9350" w:type="dxa"/>
+          </w:tcPr>
+          <w:p>
+            <w:pPr>
+              <w:pStyle w:val="ListParagraph"/>
+              <w:numPr>
+                <w:ilvl w:val="0"/>
+                <w:numId w:val="1"/>
+              </w:numPr>
               <w:rPr>
                 <w:rFonts w:asciiTheme="majorBidi" w:hAnsiTheme="majorBidi" w:cstheme="majorBidi"/>
                 <w:sz w:val="24"/>

</xml_diff>

<commit_message>
Add problem 7&8 in lab2
</commit_message>
<xml_diff>
--- a/Lab 2.docx
+++ b/Lab 2.docx
@@ -1412,6 +1412,127 @@
               </w:rPr>
             </w:pPr>
           </w:p>
+          <w:p>
+            <w:pPr>
+              <w:pStyle w:val="ListParagraph"/>
+              <w:rPr>
+                <w:rFonts w:asciiTheme="majorBidi" w:hAnsiTheme="majorBidi" w:cstheme="majorBidi"/>
+                <w:sz w:val="24"/>
+                <w:szCs w:val="24"/>
+              </w:rPr>
+            </w:pPr>
+            <w:r>
+              <w:rPr>
+                <w:noProof/>
+              </w:rPr>
+              <w:drawing>
+                <wp:inline distT="0" distB="0" distL="0" distR="0" wp14:anchorId="249A1267" wp14:editId="45C0CB64">
+                  <wp:extent cx="2647950" cy="4076700"/>
+                  <wp:effectExtent l="0" t="0" r="0" b="0"/>
+                  <wp:docPr id="20" name="Picture 20"/>
+                  <wp:cNvGraphicFramePr>
+                    <a:graphicFrameLocks xmlns:a="http://schemas.openxmlformats.org/drawingml/2006/main" noChangeAspect="1"/>
+                  </wp:cNvGraphicFramePr>
+                  <a:graphic xmlns:a="http://schemas.openxmlformats.org/drawingml/2006/main">
+                    <a:graphicData uri="http://schemas.openxmlformats.org/drawingml/2006/picture">
+                      <pic:pic xmlns:pic="http://schemas.openxmlformats.org/drawingml/2006/picture">
+                        <pic:nvPicPr>
+                          <pic:cNvPr id="1" name=""/>
+                          <pic:cNvPicPr/>
+                        </pic:nvPicPr>
+                        <pic:blipFill>
+                          <a:blip r:embed="rId24"/>
+                          <a:stretch>
+                            <a:fillRect/>
+                          </a:stretch>
+                        </pic:blipFill>
+                        <pic:spPr>
+                          <a:xfrm>
+                            <a:off x="0" y="0"/>
+                            <a:ext cx="2647950" cy="4076700"/>
+                          </a:xfrm>
+                          <a:prstGeom prst="rect">
+                            <a:avLst/>
+                          </a:prstGeom>
+                        </pic:spPr>
+                      </pic:pic>
+                    </a:graphicData>
+                  </a:graphic>
+                </wp:inline>
+              </w:drawing>
+            </w:r>
+          </w:p>
+          <w:p>
+            <w:pPr>
+              <w:pStyle w:val="ListParagraph"/>
+              <w:rPr>
+                <w:rFonts w:asciiTheme="majorBidi" w:hAnsiTheme="majorBidi" w:cstheme="majorBidi"/>
+                <w:sz w:val="24"/>
+                <w:szCs w:val="24"/>
+              </w:rPr>
+            </w:pPr>
+          </w:p>
+          <w:p>
+            <w:pPr>
+              <w:pStyle w:val="ListParagraph"/>
+              <w:rPr>
+                <w:rFonts w:asciiTheme="majorBidi" w:hAnsiTheme="majorBidi" w:cstheme="majorBidi"/>
+                <w:sz w:val="24"/>
+                <w:szCs w:val="24"/>
+              </w:rPr>
+            </w:pPr>
+            <w:r>
+              <w:rPr>
+                <w:noProof/>
+              </w:rPr>
+              <w:lastRenderedPageBreak/>
+              <w:drawing>
+                <wp:inline distT="0" distB="0" distL="0" distR="0" wp14:anchorId="14AB0F61" wp14:editId="0179B676">
+                  <wp:extent cx="3609975" cy="2486025"/>
+                  <wp:effectExtent l="0" t="0" r="9525" b="9525"/>
+                  <wp:docPr id="21" name="Picture 21"/>
+                  <wp:cNvGraphicFramePr>
+                    <a:graphicFrameLocks xmlns:a="http://schemas.openxmlformats.org/drawingml/2006/main" noChangeAspect="1"/>
+                  </wp:cNvGraphicFramePr>
+                  <a:graphic xmlns:a="http://schemas.openxmlformats.org/drawingml/2006/main">
+                    <a:graphicData uri="http://schemas.openxmlformats.org/drawingml/2006/picture">
+                      <pic:pic xmlns:pic="http://schemas.openxmlformats.org/drawingml/2006/picture">
+                        <pic:nvPicPr>
+                          <pic:cNvPr id="1" name=""/>
+                          <pic:cNvPicPr/>
+                        </pic:nvPicPr>
+                        <pic:blipFill>
+                          <a:blip r:embed="rId25"/>
+                          <a:stretch>
+                            <a:fillRect/>
+                          </a:stretch>
+                        </pic:blipFill>
+                        <pic:spPr>
+                          <a:xfrm>
+                            <a:off x="0" y="0"/>
+                            <a:ext cx="3609975" cy="2486025"/>
+                          </a:xfrm>
+                          <a:prstGeom prst="rect">
+                            <a:avLst/>
+                          </a:prstGeom>
+                        </pic:spPr>
+                      </pic:pic>
+                    </a:graphicData>
+                  </a:graphic>
+                </wp:inline>
+              </w:drawing>
+            </w:r>
+          </w:p>
+          <w:p>
+            <w:pPr>
+              <w:pStyle w:val="ListParagraph"/>
+              <w:rPr>
+                <w:rFonts w:asciiTheme="majorBidi" w:hAnsiTheme="majorBidi" w:cstheme="majorBidi"/>
+                <w:sz w:val="24"/>
+                <w:szCs w:val="24"/>
+              </w:rPr>
+            </w:pPr>
+          </w:p>
         </w:tc>
       </w:tr>
       <w:tr>
@@ -1432,6 +1553,116 @@
                 <w:szCs w:val="24"/>
               </w:rPr>
             </w:pPr>
+          </w:p>
+          <w:p>
+            <w:pPr>
+              <w:pStyle w:val="ListParagraph"/>
+              <w:rPr>
+                <w:rFonts w:asciiTheme="majorBidi" w:hAnsiTheme="majorBidi" w:cstheme="majorBidi"/>
+                <w:sz w:val="24"/>
+                <w:szCs w:val="24"/>
+              </w:rPr>
+            </w:pPr>
+            <w:r>
+              <w:rPr>
+                <w:noProof/>
+              </w:rPr>
+              <w:drawing>
+                <wp:inline distT="0" distB="0" distL="0" distR="0" wp14:anchorId="420FD7D9" wp14:editId="74D884C2">
+                  <wp:extent cx="3219450" cy="2133600"/>
+                  <wp:effectExtent l="0" t="0" r="0" b="0"/>
+                  <wp:docPr id="22" name="Picture 22"/>
+                  <wp:cNvGraphicFramePr>
+                    <a:graphicFrameLocks xmlns:a="http://schemas.openxmlformats.org/drawingml/2006/main" noChangeAspect="1"/>
+                  </wp:cNvGraphicFramePr>
+                  <a:graphic xmlns:a="http://schemas.openxmlformats.org/drawingml/2006/main">
+                    <a:graphicData uri="http://schemas.openxmlformats.org/drawingml/2006/picture">
+                      <pic:pic xmlns:pic="http://schemas.openxmlformats.org/drawingml/2006/picture">
+                        <pic:nvPicPr>
+                          <pic:cNvPr id="1" name=""/>
+                          <pic:cNvPicPr/>
+                        </pic:nvPicPr>
+                        <pic:blipFill>
+                          <a:blip r:embed="rId26"/>
+                          <a:stretch>
+                            <a:fillRect/>
+                          </a:stretch>
+                        </pic:blipFill>
+                        <pic:spPr>
+                          <a:xfrm>
+                            <a:off x="0" y="0"/>
+                            <a:ext cx="3219450" cy="2133600"/>
+                          </a:xfrm>
+                          <a:prstGeom prst="rect">
+                            <a:avLst/>
+                          </a:prstGeom>
+                        </pic:spPr>
+                      </pic:pic>
+                    </a:graphicData>
+                  </a:graphic>
+                </wp:inline>
+              </w:drawing>
+            </w:r>
+          </w:p>
+          <w:p>
+            <w:pPr>
+              <w:pStyle w:val="ListParagraph"/>
+              <w:rPr>
+                <w:rFonts w:asciiTheme="majorBidi" w:hAnsiTheme="majorBidi" w:cstheme="majorBidi"/>
+                <w:sz w:val="24"/>
+                <w:szCs w:val="24"/>
+              </w:rPr>
+            </w:pPr>
+          </w:p>
+          <w:p>
+            <w:pPr>
+              <w:pStyle w:val="ListParagraph"/>
+              <w:rPr>
+                <w:rFonts w:asciiTheme="majorBidi" w:hAnsiTheme="majorBidi" w:cstheme="majorBidi"/>
+                <w:sz w:val="24"/>
+                <w:szCs w:val="24"/>
+              </w:rPr>
+            </w:pPr>
+            <w:r>
+              <w:rPr>
+                <w:noProof/>
+              </w:rPr>
+              <w:drawing>
+                <wp:inline distT="0" distB="0" distL="0" distR="0" wp14:anchorId="78FCAE07" wp14:editId="10AD4C6A">
+                  <wp:extent cx="4676775" cy="1466850"/>
+                  <wp:effectExtent l="0" t="0" r="9525" b="0"/>
+                  <wp:docPr id="23" name="Picture 23"/>
+                  <wp:cNvGraphicFramePr>
+                    <a:graphicFrameLocks xmlns:a="http://schemas.openxmlformats.org/drawingml/2006/main" noChangeAspect="1"/>
+                  </wp:cNvGraphicFramePr>
+                  <a:graphic xmlns:a="http://schemas.openxmlformats.org/drawingml/2006/main">
+                    <a:graphicData uri="http://schemas.openxmlformats.org/drawingml/2006/picture">
+                      <pic:pic xmlns:pic="http://schemas.openxmlformats.org/drawingml/2006/picture">
+                        <pic:nvPicPr>
+                          <pic:cNvPr id="1" name=""/>
+                          <pic:cNvPicPr/>
+                        </pic:nvPicPr>
+                        <pic:blipFill>
+                          <a:blip r:embed="rId27"/>
+                          <a:stretch>
+                            <a:fillRect/>
+                          </a:stretch>
+                        </pic:blipFill>
+                        <pic:spPr>
+                          <a:xfrm>
+                            <a:off x="0" y="0"/>
+                            <a:ext cx="4676775" cy="1466850"/>
+                          </a:xfrm>
+                          <a:prstGeom prst="rect">
+                            <a:avLst/>
+                          </a:prstGeom>
+                        </pic:spPr>
+                      </pic:pic>
+                    </a:graphicData>
+                  </a:graphic>
+                </wp:inline>
+              </w:drawing>
+            </w:r>
           </w:p>
         </w:tc>
       </w:tr>

</xml_diff>